<commit_message>
Updated physiology lectures and questions
</commit_message>
<xml_diff>
--- a/PHYS101/Sample Exam Questions and Answers.docx
+++ b/PHYS101/Sample Exam Questions and Answers.docx
@@ -1006,8 +1006,14 @@
           <w:ilvl w:val="0"/>
           <w:numId w:val="1"/>
         </w:numPr>
-      </w:pPr>
-      <w:r>
+        <w:rPr>
+          <w:color w:val="008000"/>
+        </w:rPr>
+      </w:pPr>
+      <w:r>
+        <w:rPr>
+          <w:color w:val="008000"/>
+        </w:rPr>
         <w:t>The primary site of hormonal and neural interaction is which part of the brain?</w:t>
       </w:r>
     </w:p>
@@ -1018,8 +1024,14 @@
           <w:ilvl w:val="1"/>
           <w:numId w:val="1"/>
         </w:numPr>
-      </w:pPr>
-      <w:r>
+        <w:rPr>
+          <w:color w:val="008000"/>
+        </w:rPr>
+      </w:pPr>
+      <w:r>
+        <w:rPr>
+          <w:color w:val="008000"/>
+        </w:rPr>
         <w:t>Prefrontal cortex</w:t>
       </w:r>
     </w:p>
@@ -1030,8 +1042,14 @@
           <w:ilvl w:val="1"/>
           <w:numId w:val="1"/>
         </w:numPr>
-      </w:pPr>
-      <w:r>
+        <w:rPr>
+          <w:color w:val="008000"/>
+        </w:rPr>
+      </w:pPr>
+      <w:r>
+        <w:rPr>
+          <w:color w:val="008000"/>
+        </w:rPr>
         <w:t>Anterior pituitary</w:t>
       </w:r>
     </w:p>
@@ -1042,8 +1060,14 @@
           <w:ilvl w:val="1"/>
           <w:numId w:val="1"/>
         </w:numPr>
-      </w:pPr>
-      <w:r>
+        <w:rPr>
+          <w:color w:val="008000"/>
+        </w:rPr>
+      </w:pPr>
+      <w:r>
+        <w:rPr>
+          <w:color w:val="008000"/>
+        </w:rPr>
         <w:t>Posterior pituitary</w:t>
       </w:r>
     </w:p>
@@ -1056,11 +1080,13 @@
         </w:numPr>
         <w:rPr>
           <w:b/>
-        </w:rPr>
-      </w:pPr>
-      <w:r>
-        <w:rPr>
-          <w:b/>
+          <w:color w:val="008000"/>
+        </w:rPr>
+      </w:pPr>
+      <w:r>
+        <w:rPr>
+          <w:b/>
+          <w:color w:val="008000"/>
         </w:rPr>
         <w:t>Hypothalamus</w:t>
       </w:r>
@@ -1072,8 +1098,14 @@
           <w:ilvl w:val="1"/>
           <w:numId w:val="1"/>
         </w:numPr>
-      </w:pPr>
-      <w:r>
+        <w:rPr>
+          <w:color w:val="008000"/>
+        </w:rPr>
+      </w:pPr>
+      <w:r>
+        <w:rPr>
+          <w:color w:val="008000"/>
+        </w:rPr>
         <w:t>Adrenal gland</w:t>
       </w:r>
     </w:p>
@@ -3464,8 +3496,15 @@
           <w:ilvl w:val="0"/>
           <w:numId w:val="1"/>
         </w:numPr>
-      </w:pPr>
-      <w:r>
+        <w:rPr>
+          <w:color w:val="008000"/>
+        </w:rPr>
+      </w:pPr>
+      <w:bookmarkStart w:id="0" w:name="_GoBack"/>
+      <w:r>
+        <w:rPr>
+          <w:color w:val="008000"/>
+        </w:rPr>
         <w:t>Cortisol is released from which part of the adrenal gland?</w:t>
       </w:r>
     </w:p>
@@ -3476,8 +3515,14 @@
           <w:ilvl w:val="1"/>
           <w:numId w:val="1"/>
         </w:numPr>
-      </w:pPr>
-      <w:r>
+        <w:rPr>
+          <w:color w:val="008000"/>
+        </w:rPr>
+      </w:pPr>
+      <w:r>
+        <w:rPr>
+          <w:color w:val="008000"/>
+        </w:rPr>
         <w:t>Adrenal medulla</w:t>
       </w:r>
     </w:p>
@@ -3490,12 +3535,14 @@
         </w:numPr>
         <w:rPr>
           <w:b/>
+          <w:color w:val="008000"/>
         </w:rPr>
       </w:pPr>
       <w:proofErr w:type="spellStart"/>
       <w:r>
         <w:rPr>
           <w:b/>
+          <w:color w:val="008000"/>
         </w:rPr>
         <w:t>Zona</w:t>
       </w:r>
@@ -3503,6 +3550,7 @@
       <w:r>
         <w:rPr>
           <w:b/>
+          <w:color w:val="008000"/>
         </w:rPr>
         <w:t xml:space="preserve"> </w:t>
       </w:r>
@@ -3510,6 +3558,7 @@
       <w:r>
         <w:rPr>
           <w:b/>
+          <w:color w:val="008000"/>
         </w:rPr>
         <w:t>Fasciculata</w:t>
       </w:r>
@@ -3522,17 +3571,29 @@
           <w:ilvl w:val="1"/>
           <w:numId w:val="1"/>
         </w:numPr>
+        <w:rPr>
+          <w:color w:val="008000"/>
+        </w:rPr>
       </w:pPr>
       <w:proofErr w:type="spellStart"/>
       <w:r>
+        <w:rPr>
+          <w:color w:val="008000"/>
+        </w:rPr>
         <w:t>Zona</w:t>
       </w:r>
       <w:proofErr w:type="spellEnd"/>
       <w:r>
+        <w:rPr>
+          <w:color w:val="008000"/>
+        </w:rPr>
         <w:t xml:space="preserve"> </w:t>
       </w:r>
       <w:proofErr w:type="spellStart"/>
       <w:r>
+        <w:rPr>
+          <w:color w:val="008000"/>
+        </w:rPr>
         <w:t>Glomerulosa</w:t>
       </w:r>
       <w:proofErr w:type="spellEnd"/>
@@ -3544,8 +3605,14 @@
           <w:ilvl w:val="1"/>
           <w:numId w:val="1"/>
         </w:numPr>
-      </w:pPr>
-      <w:r>
+        <w:rPr>
+          <w:color w:val="008000"/>
+        </w:rPr>
+      </w:pPr>
+      <w:r>
+        <w:rPr>
+          <w:color w:val="008000"/>
+        </w:rPr>
         <w:t>L-Cells</w:t>
       </w:r>
     </w:p>
@@ -3556,11 +3623,18 @@
           <w:ilvl w:val="1"/>
           <w:numId w:val="1"/>
         </w:numPr>
-      </w:pPr>
-      <w:r>
+        <w:rPr>
+          <w:color w:val="008000"/>
+        </w:rPr>
+      </w:pPr>
+      <w:r>
+        <w:rPr>
+          <w:color w:val="008000"/>
+        </w:rPr>
         <w:t>Beta Cells</w:t>
       </w:r>
     </w:p>
+    <w:bookmarkEnd w:id="0"/>
     <w:p/>
     <w:p>
       <w:pPr>
@@ -4829,8 +4903,6 @@
         </w:rPr>
         <w:t>Both induce gluconeogenesis in the liver</w:t>
       </w:r>
-      <w:bookmarkStart w:id="0" w:name="_GoBack"/>
-      <w:bookmarkEnd w:id="0"/>
     </w:p>
     <w:p>
       <w:pPr>

</xml_diff>